<commit_message>
Remove Assignment Tracker from team-presentation-schedule
Co-Authored-By: Claude Opus 4.5 <noreply@anthropic.com>
</commit_message>
<xml_diff>
--- a/Team-Presentation-Schedule.docx
+++ b/Team-Presentation-Schedule.docx
@@ -53,7 +53,7 @@
         </w:r>
       </w:hyperlink>
     </w:p>
-    <w:bookmarkStart w:id="29" w:name="team-presentation-schedule"/>
+    <w:bookmarkStart w:id="28" w:name="team-presentation-schedule"/>
     <w:p>
       <w:pPr>
         <w:pStyle w:val="Heading1"/>
@@ -2419,602 +2419,7 @@
     </w:p>
     <w:bookmarkEnd w:id="22"/>
     <w:bookmarkEnd w:id="23"/>
-    <w:bookmarkStart w:id="24" w:name="assignment-tracker"/>
-    <w:p>
-      <w:pPr>
-        <w:pStyle w:val="Heading2"/>
-      </w:pPr>
-      <w:r>
-        <w:t xml:space="preserve">Assignment Tracker</w:t>
-      </w:r>
-    </w:p>
-    <w:tbl>
-      <w:tblPr>
-        <w:tblStyle w:val="Table"/>
-        <w:tblW w:type="pct" w:w="5000"/>
-        <w:tblLayout w:type="fixed"/>
-        <w:tblLook w:firstRow="1" w:lastRow="0" w:firstColumn="0" w:lastColumn="0" w:noHBand="0" w:noVBand="0" w:val="0020"/>
-        <w:tblBorders>
-          <w:top w:val="single" w:sz="4" w:space="0" w:color="000000"/>
-          <w:left w:val="single" w:sz="4" w:space="0" w:color="000000"/>
-          <w:bottom w:val="single" w:sz="4" w:space="0" w:color="000000"/>
-          <w:right w:val="single" w:sz="4" w:space="0" w:color="000000"/>
-          <w:insideH w:val="single" w:sz="4" w:space="0" w:color="000000"/>
-          <w:insideV w:val="single" w:sz="4" w:space="0" w:color="000000"/>
-        </w:tblBorders>
-      </w:tblPr>
-      <w:tblGrid>
-        <w:gridCol w:w="669"/>
-        <w:gridCol w:w="1784"/>
-        <w:gridCol w:w="1784"/>
-        <w:gridCol w:w="1784"/>
-        <w:gridCol w:w="1896"/>
-      </w:tblGrid>
-      <w:tr>
-        <w:trPr>
-          <w:tblHeader w:val="on"/>
-        </w:trPr>
-        <w:tc>
-          <w:tcPr/>
-          <w:p>
-            <w:pPr>
-              <w:pStyle w:val="Compact"/>
-            </w:pPr>
-            <w:r>
-              <w:t xml:space="preserve">Team</w:t>
-            </w:r>
-          </w:p>
-        </w:tc>
-        <w:tc>
-          <w:tcPr/>
-          <w:p>
-            <w:pPr>
-              <w:pStyle w:val="Compact"/>
-            </w:pPr>
-            <w:r>
-              <w:t xml:space="preserve">1st Preference</w:t>
-            </w:r>
-          </w:p>
-        </w:tc>
-        <w:tc>
-          <w:tcPr/>
-          <w:p>
-            <w:pPr>
-              <w:pStyle w:val="Compact"/>
-            </w:pPr>
-            <w:r>
-              <w:t xml:space="preserve">2nd Preference</w:t>
-            </w:r>
-          </w:p>
-        </w:tc>
-        <w:tc>
-          <w:tcPr/>
-          <w:p>
-            <w:pPr>
-              <w:pStyle w:val="Compact"/>
-            </w:pPr>
-            <w:r>
-              <w:t xml:space="preserve">3rd Preference</w:t>
-            </w:r>
-          </w:p>
-        </w:tc>
-        <w:tc>
-          <w:tcPr/>
-          <w:p>
-            <w:pPr>
-              <w:pStyle w:val="Compact"/>
-            </w:pPr>
-            <w:r>
-              <w:t xml:space="preserve">Assigned Module</w:t>
-            </w:r>
-          </w:p>
-        </w:tc>
-      </w:tr>
-      <w:tr>
-        <w:tc>
-          <w:tcPr/>
-          <w:p>
-            <w:pPr>
-              <w:pStyle w:val="Compact"/>
-            </w:pPr>
-            <w:r>
-              <w:t xml:space="preserve">1</w:t>
-            </w:r>
-          </w:p>
-        </w:tc>
-        <w:tc>
-          <w:tcPr/>
-          <w:p>
-            <w:pPr>
-              <w:pStyle w:val="Compact"/>
-            </w:pPr>
-          </w:p>
-        </w:tc>
-        <w:tc>
-          <w:tcPr/>
-          <w:p>
-            <w:pPr>
-              <w:pStyle w:val="Compact"/>
-            </w:pPr>
-          </w:p>
-        </w:tc>
-        <w:tc>
-          <w:tcPr/>
-          <w:p>
-            <w:pPr>
-              <w:pStyle w:val="Compact"/>
-            </w:pPr>
-          </w:p>
-        </w:tc>
-        <w:tc>
-          <w:tcPr/>
-          <w:p>
-            <w:pPr>
-              <w:pStyle w:val="Compact"/>
-            </w:pPr>
-          </w:p>
-        </w:tc>
-      </w:tr>
-      <w:tr>
-        <w:tc>
-          <w:tcPr/>
-          <w:p>
-            <w:pPr>
-              <w:pStyle w:val="Compact"/>
-            </w:pPr>
-            <w:r>
-              <w:t xml:space="preserve">2</w:t>
-            </w:r>
-          </w:p>
-        </w:tc>
-        <w:tc>
-          <w:tcPr/>
-          <w:p>
-            <w:pPr>
-              <w:pStyle w:val="Compact"/>
-            </w:pPr>
-          </w:p>
-        </w:tc>
-        <w:tc>
-          <w:tcPr/>
-          <w:p>
-            <w:pPr>
-              <w:pStyle w:val="Compact"/>
-            </w:pPr>
-          </w:p>
-        </w:tc>
-        <w:tc>
-          <w:tcPr/>
-          <w:p>
-            <w:pPr>
-              <w:pStyle w:val="Compact"/>
-            </w:pPr>
-          </w:p>
-        </w:tc>
-        <w:tc>
-          <w:tcPr/>
-          <w:p>
-            <w:pPr>
-              <w:pStyle w:val="Compact"/>
-            </w:pPr>
-          </w:p>
-        </w:tc>
-      </w:tr>
-      <w:tr>
-        <w:tc>
-          <w:tcPr/>
-          <w:p>
-            <w:pPr>
-              <w:pStyle w:val="Compact"/>
-            </w:pPr>
-            <w:r>
-              <w:t xml:space="preserve">3</w:t>
-            </w:r>
-          </w:p>
-        </w:tc>
-        <w:tc>
-          <w:tcPr/>
-          <w:p>
-            <w:pPr>
-              <w:pStyle w:val="Compact"/>
-            </w:pPr>
-          </w:p>
-        </w:tc>
-        <w:tc>
-          <w:tcPr/>
-          <w:p>
-            <w:pPr>
-              <w:pStyle w:val="Compact"/>
-            </w:pPr>
-          </w:p>
-        </w:tc>
-        <w:tc>
-          <w:tcPr/>
-          <w:p>
-            <w:pPr>
-              <w:pStyle w:val="Compact"/>
-            </w:pPr>
-          </w:p>
-        </w:tc>
-        <w:tc>
-          <w:tcPr/>
-          <w:p>
-            <w:pPr>
-              <w:pStyle w:val="Compact"/>
-            </w:pPr>
-          </w:p>
-        </w:tc>
-      </w:tr>
-      <w:tr>
-        <w:tc>
-          <w:tcPr/>
-          <w:p>
-            <w:pPr>
-              <w:pStyle w:val="Compact"/>
-            </w:pPr>
-            <w:r>
-              <w:t xml:space="preserve">4</w:t>
-            </w:r>
-          </w:p>
-        </w:tc>
-        <w:tc>
-          <w:tcPr/>
-          <w:p>
-            <w:pPr>
-              <w:pStyle w:val="Compact"/>
-            </w:pPr>
-          </w:p>
-        </w:tc>
-        <w:tc>
-          <w:tcPr/>
-          <w:p>
-            <w:pPr>
-              <w:pStyle w:val="Compact"/>
-            </w:pPr>
-          </w:p>
-        </w:tc>
-        <w:tc>
-          <w:tcPr/>
-          <w:p>
-            <w:pPr>
-              <w:pStyle w:val="Compact"/>
-            </w:pPr>
-          </w:p>
-        </w:tc>
-        <w:tc>
-          <w:tcPr/>
-          <w:p>
-            <w:pPr>
-              <w:pStyle w:val="Compact"/>
-            </w:pPr>
-          </w:p>
-        </w:tc>
-      </w:tr>
-      <w:tr>
-        <w:tc>
-          <w:tcPr/>
-          <w:p>
-            <w:pPr>
-              <w:pStyle w:val="Compact"/>
-            </w:pPr>
-            <w:r>
-              <w:t xml:space="preserve">5</w:t>
-            </w:r>
-          </w:p>
-        </w:tc>
-        <w:tc>
-          <w:tcPr/>
-          <w:p>
-            <w:pPr>
-              <w:pStyle w:val="Compact"/>
-            </w:pPr>
-          </w:p>
-        </w:tc>
-        <w:tc>
-          <w:tcPr/>
-          <w:p>
-            <w:pPr>
-              <w:pStyle w:val="Compact"/>
-            </w:pPr>
-          </w:p>
-        </w:tc>
-        <w:tc>
-          <w:tcPr/>
-          <w:p>
-            <w:pPr>
-              <w:pStyle w:val="Compact"/>
-            </w:pPr>
-          </w:p>
-        </w:tc>
-        <w:tc>
-          <w:tcPr/>
-          <w:p>
-            <w:pPr>
-              <w:pStyle w:val="Compact"/>
-            </w:pPr>
-          </w:p>
-        </w:tc>
-      </w:tr>
-      <w:tr>
-        <w:tc>
-          <w:tcPr/>
-          <w:p>
-            <w:pPr>
-              <w:pStyle w:val="Compact"/>
-            </w:pPr>
-            <w:r>
-              <w:t xml:space="preserve">6</w:t>
-            </w:r>
-          </w:p>
-        </w:tc>
-        <w:tc>
-          <w:tcPr/>
-          <w:p>
-            <w:pPr>
-              <w:pStyle w:val="Compact"/>
-            </w:pPr>
-          </w:p>
-        </w:tc>
-        <w:tc>
-          <w:tcPr/>
-          <w:p>
-            <w:pPr>
-              <w:pStyle w:val="Compact"/>
-            </w:pPr>
-          </w:p>
-        </w:tc>
-        <w:tc>
-          <w:tcPr/>
-          <w:p>
-            <w:pPr>
-              <w:pStyle w:val="Compact"/>
-            </w:pPr>
-          </w:p>
-        </w:tc>
-        <w:tc>
-          <w:tcPr/>
-          <w:p>
-            <w:pPr>
-              <w:pStyle w:val="Compact"/>
-            </w:pPr>
-          </w:p>
-        </w:tc>
-      </w:tr>
-      <w:tr>
-        <w:tc>
-          <w:tcPr/>
-          <w:p>
-            <w:pPr>
-              <w:pStyle w:val="Compact"/>
-            </w:pPr>
-            <w:r>
-              <w:t xml:space="preserve">7</w:t>
-            </w:r>
-          </w:p>
-        </w:tc>
-        <w:tc>
-          <w:tcPr/>
-          <w:p>
-            <w:pPr>
-              <w:pStyle w:val="Compact"/>
-            </w:pPr>
-          </w:p>
-        </w:tc>
-        <w:tc>
-          <w:tcPr/>
-          <w:p>
-            <w:pPr>
-              <w:pStyle w:val="Compact"/>
-            </w:pPr>
-          </w:p>
-        </w:tc>
-        <w:tc>
-          <w:tcPr/>
-          <w:p>
-            <w:pPr>
-              <w:pStyle w:val="Compact"/>
-            </w:pPr>
-          </w:p>
-        </w:tc>
-        <w:tc>
-          <w:tcPr/>
-          <w:p>
-            <w:pPr>
-              <w:pStyle w:val="Compact"/>
-            </w:pPr>
-          </w:p>
-        </w:tc>
-      </w:tr>
-      <w:tr>
-        <w:tc>
-          <w:tcPr/>
-          <w:p>
-            <w:pPr>
-              <w:pStyle w:val="Compact"/>
-            </w:pPr>
-            <w:r>
-              <w:t xml:space="preserve">8</w:t>
-            </w:r>
-          </w:p>
-        </w:tc>
-        <w:tc>
-          <w:tcPr/>
-          <w:p>
-            <w:pPr>
-              <w:pStyle w:val="Compact"/>
-            </w:pPr>
-          </w:p>
-        </w:tc>
-        <w:tc>
-          <w:tcPr/>
-          <w:p>
-            <w:pPr>
-              <w:pStyle w:val="Compact"/>
-            </w:pPr>
-          </w:p>
-        </w:tc>
-        <w:tc>
-          <w:tcPr/>
-          <w:p>
-            <w:pPr>
-              <w:pStyle w:val="Compact"/>
-            </w:pPr>
-          </w:p>
-        </w:tc>
-        <w:tc>
-          <w:tcPr/>
-          <w:p>
-            <w:pPr>
-              <w:pStyle w:val="Compact"/>
-            </w:pPr>
-          </w:p>
-        </w:tc>
-      </w:tr>
-      <w:tr>
-        <w:tc>
-          <w:tcPr/>
-          <w:p>
-            <w:pPr>
-              <w:pStyle w:val="Compact"/>
-            </w:pPr>
-            <w:r>
-              <w:t xml:space="preserve">9</w:t>
-            </w:r>
-          </w:p>
-        </w:tc>
-        <w:tc>
-          <w:tcPr/>
-          <w:p>
-            <w:pPr>
-              <w:pStyle w:val="Compact"/>
-            </w:pPr>
-          </w:p>
-        </w:tc>
-        <w:tc>
-          <w:tcPr/>
-          <w:p>
-            <w:pPr>
-              <w:pStyle w:val="Compact"/>
-            </w:pPr>
-          </w:p>
-        </w:tc>
-        <w:tc>
-          <w:tcPr/>
-          <w:p>
-            <w:pPr>
-              <w:pStyle w:val="Compact"/>
-            </w:pPr>
-          </w:p>
-        </w:tc>
-        <w:tc>
-          <w:tcPr/>
-          <w:p>
-            <w:pPr>
-              <w:pStyle w:val="Compact"/>
-            </w:pPr>
-          </w:p>
-        </w:tc>
-      </w:tr>
-      <w:tr>
-        <w:tc>
-          <w:tcPr/>
-          <w:p>
-            <w:pPr>
-              <w:pStyle w:val="Compact"/>
-            </w:pPr>
-            <w:r>
-              <w:t xml:space="preserve">10</w:t>
-            </w:r>
-          </w:p>
-        </w:tc>
-        <w:tc>
-          <w:tcPr/>
-          <w:p>
-            <w:pPr>
-              <w:pStyle w:val="Compact"/>
-            </w:pPr>
-          </w:p>
-        </w:tc>
-        <w:tc>
-          <w:tcPr/>
-          <w:p>
-            <w:pPr>
-              <w:pStyle w:val="Compact"/>
-            </w:pPr>
-          </w:p>
-        </w:tc>
-        <w:tc>
-          <w:tcPr/>
-          <w:p>
-            <w:pPr>
-              <w:pStyle w:val="Compact"/>
-            </w:pPr>
-          </w:p>
-        </w:tc>
-        <w:tc>
-          <w:tcPr/>
-          <w:p>
-            <w:pPr>
-              <w:pStyle w:val="Compact"/>
-            </w:pPr>
-          </w:p>
-        </w:tc>
-      </w:tr>
-      <w:tr>
-        <w:tc>
-          <w:tcPr/>
-          <w:p>
-            <w:pPr>
-              <w:pStyle w:val="Compact"/>
-            </w:pPr>
-            <w:r>
-              <w:t xml:space="preserve">11</w:t>
-            </w:r>
-          </w:p>
-        </w:tc>
-        <w:tc>
-          <w:tcPr/>
-          <w:p>
-            <w:pPr>
-              <w:pStyle w:val="Compact"/>
-            </w:pPr>
-          </w:p>
-        </w:tc>
-        <w:tc>
-          <w:tcPr/>
-          <w:p>
-            <w:pPr>
-              <w:pStyle w:val="Compact"/>
-            </w:pPr>
-          </w:p>
-        </w:tc>
-        <w:tc>
-          <w:tcPr/>
-          <w:p>
-            <w:pPr>
-              <w:pStyle w:val="Compact"/>
-            </w:pPr>
-          </w:p>
-        </w:tc>
-        <w:tc>
-          <w:tcPr/>
-          <w:p>
-            <w:pPr>
-              <w:pStyle w:val="Compact"/>
-            </w:pPr>
-          </w:p>
-        </w:tc>
-      </w:tr>
-    </w:tbl>
-    <w:p>
-      <w:r>
-        <w:pict>
-          <v:rect style="width:0;height:1.5pt" o:hralign="center" o:hrstd="t" o:hr="t"/>
-        </w:pict>
-      </w:r>
-    </w:p>
-    <w:bookmarkEnd w:id="24"/>
-    <w:bookmarkStart w:id="25" w:name="notes"/>
+    <w:bookmarkStart w:id="24" w:name="notes"/>
     <w:p>
       <w:pPr>
         <w:pStyle w:val="Heading2"/>
@@ -3052,8 +2457,8 @@
         </w:pict>
       </w:r>
     </w:p>
-    <w:bookmarkEnd w:id="25"/>
-    <w:bookmarkStart w:id="28" w:name="related-files"/>
+    <w:bookmarkEnd w:id="24"/>
+    <w:bookmarkStart w:id="27" w:name="related-files"/>
     <w:p>
       <w:pPr>
         <w:pStyle w:val="Heading2"/>
@@ -3087,7 +2492,7 @@
           <w:numId w:val="1014"/>
         </w:numPr>
       </w:pPr>
-      <w:hyperlink r:id="rId26">
+      <w:hyperlink r:id="rId25">
         <w:r>
           <w:rPr>
             <w:rStyle w:val="Hyperlink"/>
@@ -3105,7 +2510,7 @@
           <w:numId w:val="1014"/>
         </w:numPr>
       </w:pPr>
-      <w:hyperlink r:id="rId27">
+      <w:hyperlink r:id="rId26">
         <w:r>
           <w:rPr>
             <w:rStyle w:val="Hyperlink"/>
@@ -3116,8 +2521,8 @@
         </w:r>
       </w:hyperlink>
     </w:p>
+    <w:bookmarkEnd w:id="27"/>
     <w:bookmarkEnd w:id="28"/>
-    <w:bookmarkEnd w:id="29"/>
     <w:sectPr>
       <w:footnotePr>
         <w:numRestart w:val="eachSect"/>

</xml_diff>